<commit_message>
add profile controller with two  methods GetUser and Update User.
</commit_message>
<xml_diff>
--- a/Кондиционеры версия 2.docx
+++ b/Кондиционеры версия 2.docx
@@ -312,6 +312,7 @@
             </w:pPr>
             <w:r>
               <w:rPr>
+                <w:highlight w:val="magenta"/>
                 <w:lang w:val="ru-RU"/>
               </w:rPr>
               <w:t>изменить пользователя</w:t>
@@ -325,17 +326,27 @@
           <w:p>
             <w:pPr>
               <w:pStyle w:val="a4"/>
-            </w:pPr>
-            <w:r>
+              <w:rPr>
+                <w:highlight w:val="cyan"/>
+              </w:rPr>
+            </w:pPr>
+            <w:r>
+              <w:rPr>
+                <w:highlight w:val="cyan"/>
+              </w:rPr>
               <w:t>ROLE</w:t>
             </w:r>
             <w:r>
               <w:rPr>
+                <w:highlight w:val="cyan"/>
                 <w:lang w:val="ru-RU"/>
               </w:rPr>
               <w:t>_</w:t>
             </w:r>
             <w:r>
+              <w:rPr>
+                <w:highlight w:val="cyan"/>
+              </w:rPr>
               <w:t>ADMIN</w:t>
             </w:r>
           </w:p>
@@ -344,6 +355,9 @@
               <w:pStyle w:val="a4"/>
             </w:pPr>
             <w:r>
+              <w:rPr>
+                <w:highlight w:val="cyan"/>
+              </w:rPr>
               <w:t>ROLE_MANAGER</w:t>
             </w:r>
           </w:p>
@@ -609,11 +623,13 @@
                 <w:numId w:val="2"/>
               </w:numPr>
               <w:rPr>
-                <w:lang w:val="ru-RU"/>
-              </w:rPr>
-            </w:pPr>
-            <w:r>
-              <w:rPr>
+                <w:highlight w:val="magenta"/>
+                <w:lang w:val="ru-RU"/>
+              </w:rPr>
+            </w:pPr>
+            <w:r>
+              <w:rPr>
+                <w:highlight w:val="magenta"/>
                 <w:lang w:val="ru-RU"/>
               </w:rPr>
               <w:t>получить пользователя</w:t>
@@ -627,25 +643,41 @@
           <w:p>
             <w:pPr>
               <w:pStyle w:val="a4"/>
-            </w:pPr>
-            <w:r>
+              <w:rPr>
+                <w:highlight w:val="magenta"/>
+              </w:rPr>
+            </w:pPr>
+            <w:r>
+              <w:rPr>
+                <w:highlight w:val="magenta"/>
+              </w:rPr>
               <w:t>ROLE</w:t>
             </w:r>
             <w:r>
               <w:rPr>
+                <w:highlight w:val="magenta"/>
                 <w:lang w:val="ru-RU"/>
               </w:rPr>
               <w:t>_</w:t>
             </w:r>
             <w:r>
+              <w:rPr>
+                <w:highlight w:val="magenta"/>
+              </w:rPr>
               <w:t>ADMIN</w:t>
             </w:r>
           </w:p>
           <w:p>
             <w:pPr>
               <w:pStyle w:val="a4"/>
-            </w:pPr>
-            <w:r>
+              <w:rPr>
+                <w:highlight w:val="magenta"/>
+              </w:rPr>
+            </w:pPr>
+            <w:r>
+              <w:rPr>
+                <w:highlight w:val="magenta"/>
+              </w:rPr>
               <w:t>ROLE_MANAGER</w:t>
             </w:r>
           </w:p>
@@ -653,14 +685,19 @@
             <w:pPr>
               <w:pStyle w:val="a4"/>
               <w:rPr>
-                <w:lang w:val="ru-RU"/>
-              </w:rPr>
-            </w:pPr>
-            <w:r>
+                <w:highlight w:val="magenta"/>
+                <w:lang w:val="ru-RU"/>
+              </w:rPr>
+            </w:pPr>
+            <w:r>
+              <w:rPr>
+                <w:highlight w:val="magenta"/>
+              </w:rPr>
               <w:t>ROLE_WORKER</w:t>
             </w:r>
             <w:r>
               <w:rPr>
+                <w:highlight w:val="magenta"/>
                 <w:lang w:val="ru-RU"/>
               </w:rPr>
               <w:t>(только себя)</w:t>
@@ -745,11 +782,13 @@
                 <w:numId w:val="2"/>
               </w:numPr>
               <w:rPr>
-                <w:lang w:val="ru-RU"/>
-              </w:rPr>
-            </w:pPr>
-            <w:r>
-              <w:rPr>
+                <w:highlight w:val="green"/>
+                <w:lang w:val="ru-RU"/>
+              </w:rPr>
+            </w:pPr>
+            <w:r>
+              <w:rPr>
+                <w:highlight w:val="green"/>
                 <w:lang w:val="ru-RU"/>
               </w:rPr>
               <w:lastRenderedPageBreak/>
@@ -764,17 +803,27 @@
           <w:p>
             <w:pPr>
               <w:pStyle w:val="a4"/>
-            </w:pPr>
-            <w:r>
+              <w:rPr>
+                <w:highlight w:val="green"/>
+              </w:rPr>
+            </w:pPr>
+            <w:r>
+              <w:rPr>
+                <w:highlight w:val="green"/>
+              </w:rPr>
               <w:t>ROLE</w:t>
             </w:r>
             <w:r>
               <w:rPr>
+                <w:highlight w:val="green"/>
                 <w:lang w:val="ru-RU"/>
               </w:rPr>
               <w:t>_</w:t>
             </w:r>
             <w:r>
+              <w:rPr>
+                <w:highlight w:val="green"/>
+              </w:rPr>
               <w:t>ADMIN</w:t>
             </w:r>
           </w:p>
@@ -782,10 +831,14 @@
             <w:pPr>
               <w:pStyle w:val="a4"/>
               <w:rPr>
-                <w:lang w:val="ru-RU"/>
-              </w:rPr>
-            </w:pPr>
-            <w:r>
+                <w:highlight w:val="green"/>
+                <w:lang w:val="ru-RU"/>
+              </w:rPr>
+            </w:pPr>
+            <w:r>
+              <w:rPr>
+                <w:highlight w:val="green"/>
+              </w:rPr>
               <w:t>ROLE_MANAGER</w:t>
             </w:r>
           </w:p>
@@ -1607,6 +1660,1771 @@
           <w:lang w:val="ru-RU"/>
         </w:rPr>
       </w:pPr>
+      <w:r>
+        <w:rPr>
+          <w:lang w:val="ru-RU"/>
+        </w:rPr>
+        <w:t xml:space="preserve">Следующая задача – создать </w:t>
+      </w:r>
+      <w:r>
+        <w:rPr>
+          <w:lang w:val="ru-RU"/>
+        </w:rPr>
+        <w:t>контроллеры для менеджера и работника</w:t>
+      </w:r>
+    </w:p>
+    <w:p>
+      <w:pPr>
+        <w:pStyle w:val="1"/>
+        <w:rPr>
+          <w:lang w:val="en-US"/>
+        </w:rPr>
+      </w:pPr>
+      <w:r>
+        <w:rPr>
+          <w:lang w:val="en-US"/>
+        </w:rPr>
+        <w:t>05.08.2021</w:t>
+      </w:r>
+    </w:p>
+    <w:p>
+      <w:pPr>
+        <w:rPr>
+          <w:lang w:val="ru-RU"/>
+        </w:rPr>
+      </w:pPr>
+      <w:r>
+        <w:rPr>
+          <w:lang w:val="ru-RU"/>
+        </w:rPr>
+        <w:t>Созданы методы обновления пользователя и получения пользователя. Оба эти метода должны быть доступным всем трем ролям, но с разницей, что точка входа для них будет разная</w:t>
+      </w:r>
+    </w:p>
+    <w:p>
+      <w:pPr>
+        <w:rPr>
+          <w:lang w:val="ru-RU"/>
+        </w:rPr>
+      </w:pPr>
+      <w:r>
+        <w:rPr>
+          <w:lang w:val="ru-RU"/>
+        </w:rPr>
+        <w:t xml:space="preserve">На данный момент </w:t>
+      </w:r>
+      <w:r>
+        <w:rPr>
+          <w:lang w:val="ru-RU"/>
+        </w:rPr>
+        <w:t>функциональность</w:t>
+      </w:r>
+      <w:r>
+        <w:rPr>
+          <w:lang w:val="ru-RU"/>
+        </w:rPr>
+        <w:t xml:space="preserve"> реализована для менеджера и создан менеджер контроллер</w:t>
+      </w:r>
+      <w:r>
+        <w:rPr>
+          <w:lang w:val="ru-RU"/>
+        </w:rPr>
+        <w:t>.</w:t>
+      </w:r>
+    </w:p>
+    <w:p>
+      <w:pPr>
+        <w:rPr>
+          <w:lang w:val="ru-RU"/>
+        </w:rPr>
+      </w:pPr>
+      <w:r>
+        <w:rPr>
+          <w:lang w:val="ru-RU"/>
+        </w:rPr>
+        <w:t xml:space="preserve">На данный момент в </w:t>
+      </w:r>
+      <w:proofErr w:type="spellStart"/>
+      <w:r>
+        <w:rPr>
+          <w:lang w:val="ru-RU"/>
+        </w:rPr>
+        <w:t>админке</w:t>
+      </w:r>
+      <w:proofErr w:type="spellEnd"/>
+      <w:r>
+        <w:rPr>
+          <w:lang w:val="ru-RU"/>
+        </w:rPr>
+        <w:t xml:space="preserve"> есть методы – </w:t>
+      </w:r>
+    </w:p>
+    <w:tbl>
+      <w:tblPr>
+        <w:tblStyle w:val="a3"/>
+        <w:tblW w:w="0" w:type="auto"/>
+        <w:tblLook w:val="04A0" w:firstRow="1" w:lastRow="0" w:firstColumn="1" w:lastColumn="0" w:noHBand="0" w:noVBand="1"/>
+      </w:tblPr>
+      <w:tblGrid>
+        <w:gridCol w:w="4508"/>
+        <w:gridCol w:w="4508"/>
+      </w:tblGrid>
+      <w:tr>
+        <w:tc>
+          <w:tcPr>
+            <w:tcW w:w="4508" w:type="dxa"/>
+          </w:tcPr>
+          <w:p>
+            <w:r>
+              <w:t>createUser</w:t>
+            </w:r>
+          </w:p>
+        </w:tc>
+        <w:tc>
+          <w:tcPr>
+            <w:tcW w:w="4508" w:type="dxa"/>
+          </w:tcPr>
+          <w:p>
+            <w:pPr>
+              <w:rPr>
+                <w:lang w:val="ru-RU"/>
+              </w:rPr>
+            </w:pPr>
+            <w:r>
+              <w:t>ROLE</w:t>
+            </w:r>
+            <w:r>
+              <w:rPr>
+                <w:lang w:val="ru-RU"/>
+              </w:rPr>
+              <w:t>_</w:t>
+            </w:r>
+            <w:r>
+              <w:t>ADMIN</w:t>
+            </w:r>
+          </w:p>
+        </w:tc>
+      </w:tr>
+      <w:tr>
+        <w:tc>
+          <w:tcPr>
+            <w:tcW w:w="4508" w:type="dxa"/>
+          </w:tcPr>
+          <w:p>
+            <w:pPr>
+              <w:rPr>
+                <w:lang w:val="en-US"/>
+              </w:rPr>
+            </w:pPr>
+            <w:proofErr w:type="spellStart"/>
+            <w:r>
+              <w:rPr>
+                <w:lang w:val="en-US"/>
+              </w:rPr>
+              <w:t>deleteUser</w:t>
+            </w:r>
+            <w:proofErr w:type="spellEnd"/>
+          </w:p>
+        </w:tc>
+        <w:tc>
+          <w:tcPr>
+            <w:tcW w:w="4508" w:type="dxa"/>
+          </w:tcPr>
+          <w:p>
+            <w:r>
+              <w:t>ROLE</w:t>
+            </w:r>
+            <w:r>
+              <w:rPr>
+                <w:lang w:val="ru-RU"/>
+              </w:rPr>
+              <w:t>_</w:t>
+            </w:r>
+            <w:r>
+              <w:t>ADMIN</w:t>
+            </w:r>
+          </w:p>
+        </w:tc>
+      </w:tr>
+      <w:tr>
+        <w:tc>
+          <w:tcPr>
+            <w:tcW w:w="4508" w:type="dxa"/>
+          </w:tcPr>
+          <w:p>
+            <w:pPr>
+              <w:rPr>
+                <w:lang w:val="en-US"/>
+              </w:rPr>
+            </w:pPr>
+            <w:proofErr w:type="spellStart"/>
+            <w:r>
+              <w:rPr>
+                <w:lang w:val="en-US"/>
+              </w:rPr>
+              <w:t>blockUser</w:t>
+            </w:r>
+            <w:proofErr w:type="spellEnd"/>
+          </w:p>
+        </w:tc>
+        <w:tc>
+          <w:tcPr>
+            <w:tcW w:w="4508" w:type="dxa"/>
+          </w:tcPr>
+          <w:p>
+            <w:r>
+              <w:t>ROLE</w:t>
+            </w:r>
+            <w:r>
+              <w:rPr>
+                <w:lang w:val="ru-RU"/>
+              </w:rPr>
+              <w:t>_</w:t>
+            </w:r>
+            <w:r>
+              <w:t>ADMIN</w:t>
+            </w:r>
+          </w:p>
+        </w:tc>
+      </w:tr>
+      <w:tr>
+        <w:tc>
+          <w:tcPr>
+            <w:tcW w:w="4508" w:type="dxa"/>
+          </w:tcPr>
+          <w:p>
+            <w:pPr>
+              <w:rPr>
+                <w:lang w:val="en-US"/>
+              </w:rPr>
+            </w:pPr>
+            <w:proofErr w:type="spellStart"/>
+            <w:r>
+              <w:rPr>
+                <w:lang w:val="en-US"/>
+              </w:rPr>
+              <w:t>addRoleToUser</w:t>
+            </w:r>
+            <w:proofErr w:type="spellEnd"/>
+          </w:p>
+        </w:tc>
+        <w:tc>
+          <w:tcPr>
+            <w:tcW w:w="4508" w:type="dxa"/>
+          </w:tcPr>
+          <w:p>
+            <w:r>
+              <w:t>ROLE</w:t>
+            </w:r>
+            <w:r>
+              <w:rPr>
+                <w:lang w:val="ru-RU"/>
+              </w:rPr>
+              <w:t>_</w:t>
+            </w:r>
+            <w:r>
+              <w:t>ADMIN</w:t>
+            </w:r>
+          </w:p>
+        </w:tc>
+      </w:tr>
+      <w:tr>
+        <w:tc>
+          <w:tcPr>
+            <w:tcW w:w="4508" w:type="dxa"/>
+          </w:tcPr>
+          <w:p>
+            <w:pPr>
+              <w:rPr>
+                <w:lang w:val="en-US"/>
+              </w:rPr>
+            </w:pPr>
+            <w:proofErr w:type="spellStart"/>
+            <w:r>
+              <w:rPr>
+                <w:lang w:val="en-US"/>
+              </w:rPr>
+              <w:t>deleteRoleFromUser</w:t>
+            </w:r>
+            <w:proofErr w:type="spellEnd"/>
+          </w:p>
+        </w:tc>
+        <w:tc>
+          <w:tcPr>
+            <w:tcW w:w="4508" w:type="dxa"/>
+          </w:tcPr>
+          <w:p>
+            <w:pPr>
+              <w:rPr>
+                <w:lang w:val="en-US"/>
+              </w:rPr>
+            </w:pPr>
+            <w:r>
+              <w:rPr>
+                <w:lang w:val="en-US"/>
+              </w:rPr>
+              <w:t>ROLE_ADMIN</w:t>
+            </w:r>
+          </w:p>
+        </w:tc>
+      </w:tr>
+      <w:tr>
+        <w:tc>
+          <w:tcPr>
+            <w:tcW w:w="4508" w:type="dxa"/>
+          </w:tcPr>
+          <w:p>
+            <w:pPr>
+              <w:rPr>
+                <w:lang w:val="en-US"/>
+              </w:rPr>
+            </w:pPr>
+          </w:p>
+        </w:tc>
+        <w:tc>
+          <w:tcPr>
+            <w:tcW w:w="4508" w:type="dxa"/>
+          </w:tcPr>
+          <w:p>
+            <w:pPr>
+              <w:rPr>
+                <w:lang w:val="en-US"/>
+              </w:rPr>
+            </w:pPr>
+          </w:p>
+        </w:tc>
+      </w:tr>
+    </w:tbl>
+    <w:p>
+      <w:pPr>
+        <w:rPr>
+          <w:lang w:val="ru-RU"/>
+        </w:rPr>
+      </w:pPr>
+      <w:r>
+        <w:rPr>
+          <w:lang w:val="ru-RU"/>
+        </w:rPr>
+        <w:t xml:space="preserve">На данный момент </w:t>
+      </w:r>
+      <w:proofErr w:type="gramStart"/>
+      <w:r>
+        <w:rPr>
+          <w:lang w:val="ru-RU"/>
+        </w:rPr>
+        <w:t xml:space="preserve">в </w:t>
+      </w:r>
+      <w:r>
+        <w:rPr>
+          <w:lang w:val="ru-RU"/>
+        </w:rPr>
+        <w:t xml:space="preserve"> общем</w:t>
+      </w:r>
+      <w:proofErr w:type="gramEnd"/>
+      <w:r>
+        <w:rPr>
+          <w:lang w:val="ru-RU"/>
+        </w:rPr>
+        <w:t xml:space="preserve"> сайте для менеджеров</w:t>
+      </w:r>
+      <w:r>
+        <w:rPr>
+          <w:lang w:val="ru-RU"/>
+        </w:rPr>
+        <w:t xml:space="preserve"> есть методы – </w:t>
+      </w:r>
+    </w:p>
+    <w:tbl>
+      <w:tblPr>
+        <w:tblStyle w:val="a3"/>
+        <w:tblW w:w="0" w:type="auto"/>
+        <w:tblLook w:val="04A0" w:firstRow="1" w:lastRow="0" w:firstColumn="1" w:lastColumn="0" w:noHBand="0" w:noVBand="1"/>
+      </w:tblPr>
+      <w:tblGrid>
+        <w:gridCol w:w="4508"/>
+        <w:gridCol w:w="4508"/>
+      </w:tblGrid>
+      <w:tr>
+        <w:tc>
+          <w:tcPr>
+            <w:tcW w:w="4508" w:type="dxa"/>
+          </w:tcPr>
+          <w:p>
+            <w:pPr>
+              <w:rPr>
+                <w:lang w:val="en-US"/>
+              </w:rPr>
+            </w:pPr>
+            <w:proofErr w:type="spellStart"/>
+            <w:r>
+              <w:rPr>
+                <w:lang w:val="en-US"/>
+              </w:rPr>
+              <w:t>updateUser</w:t>
+            </w:r>
+            <w:proofErr w:type="spellEnd"/>
+          </w:p>
+        </w:tc>
+        <w:tc>
+          <w:tcPr>
+            <w:tcW w:w="4508" w:type="dxa"/>
+          </w:tcPr>
+          <w:p>
+            <w:pPr>
+              <w:rPr>
+                <w:lang w:val="ru-RU"/>
+              </w:rPr>
+            </w:pPr>
+            <w:r>
+              <w:t>ROLE</w:t>
+            </w:r>
+            <w:r>
+              <w:rPr>
+                <w:lang w:val="ru-RU"/>
+              </w:rPr>
+              <w:t>_</w:t>
+            </w:r>
+            <w:r>
+              <w:t>ADMIN</w:t>
+            </w:r>
+          </w:p>
+        </w:tc>
+      </w:tr>
+      <w:tr>
+        <w:tc>
+          <w:tcPr>
+            <w:tcW w:w="4508" w:type="dxa"/>
+          </w:tcPr>
+          <w:p>
+            <w:pPr>
+              <w:rPr>
+                <w:lang w:val="en-US"/>
+              </w:rPr>
+            </w:pPr>
+            <w:proofErr w:type="spellStart"/>
+            <w:r>
+              <w:rPr>
+                <w:lang w:val="en-US"/>
+              </w:rPr>
+              <w:t>getUserByUuid</w:t>
+            </w:r>
+            <w:proofErr w:type="spellEnd"/>
+          </w:p>
+        </w:tc>
+        <w:tc>
+          <w:tcPr>
+            <w:tcW w:w="4508" w:type="dxa"/>
+          </w:tcPr>
+          <w:p>
+            <w:r>
+              <w:t>ROLE</w:t>
+            </w:r>
+            <w:r>
+              <w:rPr>
+                <w:lang w:val="ru-RU"/>
+              </w:rPr>
+              <w:t>_</w:t>
+            </w:r>
+            <w:r>
+              <w:t>ADMIN</w:t>
+            </w:r>
+          </w:p>
+        </w:tc>
+      </w:tr>
+    </w:tbl>
+    <w:p>
+      <w:pPr>
+        <w:rPr>
+          <w:lang w:val="en-US"/>
+        </w:rPr>
+      </w:pPr>
+    </w:p>
+    <w:p>
+      <w:pPr>
+        <w:rPr>
+          <w:lang w:val="ru-RU"/>
+        </w:rPr>
+      </w:pPr>
+      <w:r>
+        <w:rPr>
+          <w:lang w:val="ru-RU"/>
+        </w:rPr>
+        <w:lastRenderedPageBreak/>
+        <w:t>Следующий шаг – добавить эти же два метода (обновление пользователя и получение пользователя) для администратора</w:t>
+      </w:r>
+    </w:p>
+    <w:p>
+      <w:pPr>
+        <w:rPr>
+          <w:lang w:val="ru-RU"/>
+        </w:rPr>
+      </w:pPr>
+      <w:r>
+        <w:rPr>
+          <w:lang w:val="ru-RU"/>
+        </w:rPr>
+        <w:t xml:space="preserve">На данный момент в </w:t>
+      </w:r>
+      <w:proofErr w:type="spellStart"/>
+      <w:r>
+        <w:rPr>
+          <w:lang w:val="ru-RU"/>
+        </w:rPr>
+        <w:t>админке</w:t>
+      </w:r>
+      <w:proofErr w:type="spellEnd"/>
+      <w:r>
+        <w:rPr>
+          <w:lang w:val="ru-RU"/>
+        </w:rPr>
+        <w:t xml:space="preserve"> есть методы – </w:t>
+      </w:r>
+    </w:p>
+    <w:tbl>
+      <w:tblPr>
+        <w:tblStyle w:val="a3"/>
+        <w:tblW w:w="0" w:type="auto"/>
+        <w:tblLook w:val="04A0" w:firstRow="1" w:lastRow="0" w:firstColumn="1" w:lastColumn="0" w:noHBand="0" w:noVBand="1"/>
+      </w:tblPr>
+      <w:tblGrid>
+        <w:gridCol w:w="4508"/>
+        <w:gridCol w:w="4508"/>
+      </w:tblGrid>
+      <w:tr>
+        <w:tc>
+          <w:tcPr>
+            <w:tcW w:w="4508" w:type="dxa"/>
+          </w:tcPr>
+          <w:p>
+            <w:r>
+              <w:t>createUser</w:t>
+            </w:r>
+          </w:p>
+        </w:tc>
+        <w:tc>
+          <w:tcPr>
+            <w:tcW w:w="4508" w:type="dxa"/>
+          </w:tcPr>
+          <w:p>
+            <w:pPr>
+              <w:rPr>
+                <w:lang w:val="ru-RU"/>
+              </w:rPr>
+            </w:pPr>
+            <w:r>
+              <w:t>ROLE</w:t>
+            </w:r>
+            <w:r>
+              <w:rPr>
+                <w:lang w:val="ru-RU"/>
+              </w:rPr>
+              <w:t>_</w:t>
+            </w:r>
+            <w:r>
+              <w:t>ADMIN</w:t>
+            </w:r>
+          </w:p>
+        </w:tc>
+      </w:tr>
+      <w:tr>
+        <w:tc>
+          <w:tcPr>
+            <w:tcW w:w="4508" w:type="dxa"/>
+          </w:tcPr>
+          <w:p>
+            <w:pPr>
+              <w:rPr>
+                <w:lang w:val="en-US"/>
+              </w:rPr>
+            </w:pPr>
+            <w:proofErr w:type="spellStart"/>
+            <w:r>
+              <w:rPr>
+                <w:lang w:val="en-US"/>
+              </w:rPr>
+              <w:t>deleteUser</w:t>
+            </w:r>
+            <w:proofErr w:type="spellEnd"/>
+          </w:p>
+        </w:tc>
+        <w:tc>
+          <w:tcPr>
+            <w:tcW w:w="4508" w:type="dxa"/>
+          </w:tcPr>
+          <w:p>
+            <w:r>
+              <w:t>ROLE</w:t>
+            </w:r>
+            <w:r>
+              <w:rPr>
+                <w:lang w:val="ru-RU"/>
+              </w:rPr>
+              <w:t>_</w:t>
+            </w:r>
+            <w:r>
+              <w:t>ADMIN</w:t>
+            </w:r>
+          </w:p>
+        </w:tc>
+      </w:tr>
+      <w:tr>
+        <w:tc>
+          <w:tcPr>
+            <w:tcW w:w="4508" w:type="dxa"/>
+          </w:tcPr>
+          <w:p>
+            <w:pPr>
+              <w:rPr>
+                <w:lang w:val="en-US"/>
+              </w:rPr>
+            </w:pPr>
+            <w:proofErr w:type="spellStart"/>
+            <w:r>
+              <w:rPr>
+                <w:lang w:val="en-US"/>
+              </w:rPr>
+              <w:t>blockUser</w:t>
+            </w:r>
+            <w:proofErr w:type="spellEnd"/>
+          </w:p>
+        </w:tc>
+        <w:tc>
+          <w:tcPr>
+            <w:tcW w:w="4508" w:type="dxa"/>
+          </w:tcPr>
+          <w:p>
+            <w:r>
+              <w:t>ROLE</w:t>
+            </w:r>
+            <w:r>
+              <w:rPr>
+                <w:lang w:val="ru-RU"/>
+              </w:rPr>
+              <w:t>_</w:t>
+            </w:r>
+            <w:r>
+              <w:t>ADMIN</w:t>
+            </w:r>
+          </w:p>
+        </w:tc>
+      </w:tr>
+      <w:tr>
+        <w:tc>
+          <w:tcPr>
+            <w:tcW w:w="4508" w:type="dxa"/>
+          </w:tcPr>
+          <w:p>
+            <w:pPr>
+              <w:rPr>
+                <w:lang w:val="en-US"/>
+              </w:rPr>
+            </w:pPr>
+            <w:proofErr w:type="spellStart"/>
+            <w:r>
+              <w:rPr>
+                <w:lang w:val="en-US"/>
+              </w:rPr>
+              <w:t>addRoleToUser</w:t>
+            </w:r>
+            <w:proofErr w:type="spellEnd"/>
+          </w:p>
+        </w:tc>
+        <w:tc>
+          <w:tcPr>
+            <w:tcW w:w="4508" w:type="dxa"/>
+          </w:tcPr>
+          <w:p>
+            <w:r>
+              <w:t>ROLE</w:t>
+            </w:r>
+            <w:r>
+              <w:rPr>
+                <w:lang w:val="ru-RU"/>
+              </w:rPr>
+              <w:t>_</w:t>
+            </w:r>
+            <w:r>
+              <w:t>ADMIN</w:t>
+            </w:r>
+          </w:p>
+        </w:tc>
+      </w:tr>
+      <w:tr>
+        <w:tc>
+          <w:tcPr>
+            <w:tcW w:w="4508" w:type="dxa"/>
+          </w:tcPr>
+          <w:p>
+            <w:pPr>
+              <w:rPr>
+                <w:lang w:val="en-US"/>
+              </w:rPr>
+            </w:pPr>
+            <w:proofErr w:type="spellStart"/>
+            <w:r>
+              <w:rPr>
+                <w:lang w:val="en-US"/>
+              </w:rPr>
+              <w:t>deleteRoleFromUser</w:t>
+            </w:r>
+            <w:proofErr w:type="spellEnd"/>
+          </w:p>
+        </w:tc>
+        <w:tc>
+          <w:tcPr>
+            <w:tcW w:w="4508" w:type="dxa"/>
+          </w:tcPr>
+          <w:p>
+            <w:pPr>
+              <w:rPr>
+                <w:lang w:val="en-US"/>
+              </w:rPr>
+            </w:pPr>
+            <w:r>
+              <w:rPr>
+                <w:lang w:val="en-US"/>
+              </w:rPr>
+              <w:t>ROLE_ADMIN</w:t>
+            </w:r>
+          </w:p>
+        </w:tc>
+      </w:tr>
+      <w:tr>
+        <w:tc>
+          <w:tcPr>
+            <w:tcW w:w="4508" w:type="dxa"/>
+          </w:tcPr>
+          <w:p>
+            <w:pPr>
+              <w:rPr>
+                <w:lang w:val="en-US"/>
+              </w:rPr>
+            </w:pPr>
+            <w:proofErr w:type="spellStart"/>
+            <w:r>
+              <w:rPr>
+                <w:lang w:val="en-US"/>
+              </w:rPr>
+              <w:t>updateUser</w:t>
+            </w:r>
+            <w:proofErr w:type="spellEnd"/>
+          </w:p>
+        </w:tc>
+        <w:tc>
+          <w:tcPr>
+            <w:tcW w:w="4508" w:type="dxa"/>
+          </w:tcPr>
+          <w:p>
+            <w:pPr>
+              <w:rPr>
+                <w:lang w:val="en-US"/>
+              </w:rPr>
+            </w:pPr>
+            <w:r>
+              <w:t>ROLE</w:t>
+            </w:r>
+            <w:r>
+              <w:rPr>
+                <w:lang w:val="ru-RU"/>
+              </w:rPr>
+              <w:t>_</w:t>
+            </w:r>
+            <w:r>
+              <w:t>ADMIN</w:t>
+            </w:r>
+          </w:p>
+        </w:tc>
+      </w:tr>
+      <w:tr>
+        <w:tc>
+          <w:tcPr>
+            <w:tcW w:w="4508" w:type="dxa"/>
+          </w:tcPr>
+          <w:p>
+            <w:pPr>
+              <w:rPr>
+                <w:lang w:val="en-US"/>
+              </w:rPr>
+            </w:pPr>
+            <w:proofErr w:type="spellStart"/>
+            <w:r>
+              <w:rPr>
+                <w:lang w:val="en-US"/>
+              </w:rPr>
+              <w:t>getUserByUuid</w:t>
+            </w:r>
+            <w:proofErr w:type="spellEnd"/>
+          </w:p>
+        </w:tc>
+        <w:tc>
+          <w:tcPr>
+            <w:tcW w:w="4508" w:type="dxa"/>
+          </w:tcPr>
+          <w:p>
+            <w:r>
+              <w:t>ROLE</w:t>
+            </w:r>
+            <w:r>
+              <w:rPr>
+                <w:lang w:val="ru-RU"/>
+              </w:rPr>
+              <w:t>_</w:t>
+            </w:r>
+            <w:r>
+              <w:t>ADMIN</w:t>
+            </w:r>
+          </w:p>
+        </w:tc>
+      </w:tr>
+    </w:tbl>
+    <w:p>
+      <w:pPr>
+        <w:rPr>
+          <w:lang w:val="ru-RU"/>
+        </w:rPr>
+      </w:pPr>
+    </w:p>
+    <w:p>
+      <w:pPr>
+        <w:rPr>
+          <w:lang w:val="ru-RU"/>
+        </w:rPr>
+      </w:pPr>
+      <w:r>
+        <w:rPr>
+          <w:lang w:val="ru-RU"/>
+        </w:rPr>
+        <w:t xml:space="preserve">На данный момент </w:t>
+      </w:r>
+      <w:proofErr w:type="gramStart"/>
+      <w:r>
+        <w:rPr>
+          <w:lang w:val="ru-RU"/>
+        </w:rPr>
+        <w:t>в  общем</w:t>
+      </w:r>
+      <w:proofErr w:type="gramEnd"/>
+      <w:r>
+        <w:rPr>
+          <w:lang w:val="ru-RU"/>
+        </w:rPr>
+        <w:t xml:space="preserve"> сайте для менеджеров есть методы – </w:t>
+      </w:r>
+    </w:p>
+    <w:tbl>
+      <w:tblPr>
+        <w:tblStyle w:val="a3"/>
+        <w:tblW w:w="0" w:type="auto"/>
+        <w:tblLook w:val="04A0" w:firstRow="1" w:lastRow="0" w:firstColumn="1" w:lastColumn="0" w:noHBand="0" w:noVBand="1"/>
+      </w:tblPr>
+      <w:tblGrid>
+        <w:gridCol w:w="4508"/>
+        <w:gridCol w:w="4508"/>
+      </w:tblGrid>
+      <w:tr>
+        <w:tc>
+          <w:tcPr>
+            <w:tcW w:w="4508" w:type="dxa"/>
+          </w:tcPr>
+          <w:p>
+            <w:pPr>
+              <w:rPr>
+                <w:lang w:val="en-US"/>
+              </w:rPr>
+            </w:pPr>
+            <w:proofErr w:type="spellStart"/>
+            <w:r>
+              <w:rPr>
+                <w:lang w:val="en-US"/>
+              </w:rPr>
+              <w:t>updateUser</w:t>
+            </w:r>
+            <w:proofErr w:type="spellEnd"/>
+          </w:p>
+        </w:tc>
+        <w:tc>
+          <w:tcPr>
+            <w:tcW w:w="4508" w:type="dxa"/>
+          </w:tcPr>
+          <w:p>
+            <w:pPr>
+              <w:rPr>
+                <w:lang w:val="en-US"/>
+              </w:rPr>
+            </w:pPr>
+            <w:r>
+              <w:t>ROLE</w:t>
+            </w:r>
+            <w:r>
+              <w:rPr>
+                <w:lang w:val="ru-RU"/>
+              </w:rPr>
+              <w:t>_</w:t>
+            </w:r>
+            <w:r>
+              <w:rPr>
+                <w:lang w:val="en-US"/>
+              </w:rPr>
+              <w:t>MANAGER</w:t>
+            </w:r>
+          </w:p>
+        </w:tc>
+      </w:tr>
+      <w:tr>
+        <w:tc>
+          <w:tcPr>
+            <w:tcW w:w="4508" w:type="dxa"/>
+          </w:tcPr>
+          <w:p>
+            <w:pPr>
+              <w:rPr>
+                <w:lang w:val="en-US"/>
+              </w:rPr>
+            </w:pPr>
+            <w:proofErr w:type="spellStart"/>
+            <w:r>
+              <w:rPr>
+                <w:lang w:val="en-US"/>
+              </w:rPr>
+              <w:t>getUserByUuid</w:t>
+            </w:r>
+            <w:proofErr w:type="spellEnd"/>
+          </w:p>
+        </w:tc>
+        <w:tc>
+          <w:tcPr>
+            <w:tcW w:w="4508" w:type="dxa"/>
+          </w:tcPr>
+          <w:p>
+            <w:pPr>
+              <w:rPr>
+                <w:lang w:val="en-US"/>
+              </w:rPr>
+            </w:pPr>
+            <w:r>
+              <w:t>ROLE</w:t>
+            </w:r>
+            <w:r>
+              <w:rPr>
+                <w:lang w:val="ru-RU"/>
+              </w:rPr>
+              <w:t>_</w:t>
+            </w:r>
+            <w:r>
+              <w:rPr>
+                <w:lang w:val="en-US"/>
+              </w:rPr>
+              <w:t>MANAGER</w:t>
+            </w:r>
+          </w:p>
+        </w:tc>
+      </w:tr>
+    </w:tbl>
+    <w:p>
+      <w:pPr>
+        <w:rPr>
+          <w:lang w:val="en-US"/>
+        </w:rPr>
+      </w:pPr>
+    </w:p>
+    <w:p>
+      <w:pPr>
+        <w:rPr>
+          <w:lang w:val="ru-RU"/>
+        </w:rPr>
+      </w:pPr>
+      <w:r>
+        <w:rPr>
+          <w:lang w:val="ru-RU"/>
+        </w:rPr>
+        <w:t xml:space="preserve">Следующий шаг – создать метод </w:t>
+      </w:r>
+      <w:proofErr w:type="spellStart"/>
+      <w:r>
+        <w:rPr>
+          <w:lang w:val="en-US"/>
+        </w:rPr>
+        <w:t>getAllUsers</w:t>
+      </w:r>
+      <w:proofErr w:type="spellEnd"/>
+      <w:r>
+        <w:rPr>
+          <w:lang w:val="ru-RU"/>
+        </w:rPr>
+        <w:t xml:space="preserve"> </w:t>
+      </w:r>
+      <w:r>
+        <w:rPr>
+          <w:lang w:val="ru-RU"/>
+        </w:rPr>
+        <w:t xml:space="preserve">для администратора и менеджера. И добавить </w:t>
+      </w:r>
+      <w:proofErr w:type="spellStart"/>
+      <w:r>
+        <w:rPr>
+          <w:lang w:val="en-US"/>
+        </w:rPr>
+        <w:t>profileController</w:t>
+      </w:r>
+      <w:proofErr w:type="spellEnd"/>
+      <w:r>
+        <w:rPr>
+          <w:lang w:val="ru-RU"/>
+        </w:rPr>
+        <w:t xml:space="preserve"> с методами обновления и получения пользователя для работника</w:t>
+      </w:r>
+    </w:p>
+    <w:p>
+      <w:pPr>
+        <w:rPr>
+          <w:lang w:val="ru-RU"/>
+        </w:rPr>
+      </w:pPr>
+      <w:r>
+        <w:rPr>
+          <w:lang w:val="ru-RU"/>
+        </w:rPr>
+        <w:t xml:space="preserve">На данный момент в </w:t>
+      </w:r>
+      <w:proofErr w:type="spellStart"/>
+      <w:r>
+        <w:rPr>
+          <w:lang w:val="ru-RU"/>
+        </w:rPr>
+        <w:t>админке</w:t>
+      </w:r>
+      <w:proofErr w:type="spellEnd"/>
+      <w:r>
+        <w:rPr>
+          <w:lang w:val="ru-RU"/>
+        </w:rPr>
+        <w:t xml:space="preserve"> есть методы – </w:t>
+      </w:r>
+    </w:p>
+    <w:tbl>
+      <w:tblPr>
+        <w:tblStyle w:val="a3"/>
+        <w:tblW w:w="0" w:type="auto"/>
+        <w:tblLook w:val="04A0" w:firstRow="1" w:lastRow="0" w:firstColumn="1" w:lastColumn="0" w:noHBand="0" w:noVBand="1"/>
+      </w:tblPr>
+      <w:tblGrid>
+        <w:gridCol w:w="4508"/>
+        <w:gridCol w:w="4508"/>
+      </w:tblGrid>
+      <w:tr>
+        <w:tc>
+          <w:tcPr>
+            <w:tcW w:w="4508" w:type="dxa"/>
+          </w:tcPr>
+          <w:p>
+            <w:r>
+              <w:t>createUser</w:t>
+            </w:r>
+          </w:p>
+        </w:tc>
+        <w:tc>
+          <w:tcPr>
+            <w:tcW w:w="4508" w:type="dxa"/>
+          </w:tcPr>
+          <w:p>
+            <w:pPr>
+              <w:rPr>
+                <w:lang w:val="ru-RU"/>
+              </w:rPr>
+            </w:pPr>
+            <w:r>
+              <w:t>ROLE</w:t>
+            </w:r>
+            <w:r>
+              <w:rPr>
+                <w:lang w:val="ru-RU"/>
+              </w:rPr>
+              <w:t>_</w:t>
+            </w:r>
+            <w:r>
+              <w:t>ADMIN</w:t>
+            </w:r>
+          </w:p>
+        </w:tc>
+      </w:tr>
+      <w:tr>
+        <w:tc>
+          <w:tcPr>
+            <w:tcW w:w="4508" w:type="dxa"/>
+          </w:tcPr>
+          <w:p>
+            <w:pPr>
+              <w:rPr>
+                <w:lang w:val="en-US"/>
+              </w:rPr>
+            </w:pPr>
+            <w:proofErr w:type="spellStart"/>
+            <w:r>
+              <w:rPr>
+                <w:lang w:val="en-US"/>
+              </w:rPr>
+              <w:t>deleteUser</w:t>
+            </w:r>
+            <w:proofErr w:type="spellEnd"/>
+          </w:p>
+        </w:tc>
+        <w:tc>
+          <w:tcPr>
+            <w:tcW w:w="4508" w:type="dxa"/>
+          </w:tcPr>
+          <w:p>
+            <w:r>
+              <w:t>ROLE</w:t>
+            </w:r>
+            <w:r>
+              <w:rPr>
+                <w:lang w:val="ru-RU"/>
+              </w:rPr>
+              <w:t>_</w:t>
+            </w:r>
+            <w:r>
+              <w:t>ADMIN</w:t>
+            </w:r>
+          </w:p>
+        </w:tc>
+      </w:tr>
+      <w:tr>
+        <w:tc>
+          <w:tcPr>
+            <w:tcW w:w="4508" w:type="dxa"/>
+          </w:tcPr>
+          <w:p>
+            <w:pPr>
+              <w:rPr>
+                <w:lang w:val="en-US"/>
+              </w:rPr>
+            </w:pPr>
+            <w:proofErr w:type="spellStart"/>
+            <w:r>
+              <w:rPr>
+                <w:lang w:val="en-US"/>
+              </w:rPr>
+              <w:t>blockUser</w:t>
+            </w:r>
+            <w:proofErr w:type="spellEnd"/>
+          </w:p>
+        </w:tc>
+        <w:tc>
+          <w:tcPr>
+            <w:tcW w:w="4508" w:type="dxa"/>
+          </w:tcPr>
+          <w:p>
+            <w:r>
+              <w:t>ROLE</w:t>
+            </w:r>
+            <w:r>
+              <w:rPr>
+                <w:lang w:val="ru-RU"/>
+              </w:rPr>
+              <w:t>_</w:t>
+            </w:r>
+            <w:r>
+              <w:t>ADMIN</w:t>
+            </w:r>
+          </w:p>
+        </w:tc>
+      </w:tr>
+      <w:tr>
+        <w:tc>
+          <w:tcPr>
+            <w:tcW w:w="4508" w:type="dxa"/>
+          </w:tcPr>
+          <w:p>
+            <w:pPr>
+              <w:rPr>
+                <w:lang w:val="en-US"/>
+              </w:rPr>
+            </w:pPr>
+            <w:proofErr w:type="spellStart"/>
+            <w:r>
+              <w:rPr>
+                <w:lang w:val="en-US"/>
+              </w:rPr>
+              <w:t>addRoleToUser</w:t>
+            </w:r>
+            <w:proofErr w:type="spellEnd"/>
+          </w:p>
+        </w:tc>
+        <w:tc>
+          <w:tcPr>
+            <w:tcW w:w="4508" w:type="dxa"/>
+          </w:tcPr>
+          <w:p>
+            <w:r>
+              <w:t>ROLE</w:t>
+            </w:r>
+            <w:r>
+              <w:rPr>
+                <w:lang w:val="ru-RU"/>
+              </w:rPr>
+              <w:t>_</w:t>
+            </w:r>
+            <w:r>
+              <w:t>ADMIN</w:t>
+            </w:r>
+          </w:p>
+        </w:tc>
+      </w:tr>
+      <w:tr>
+        <w:tc>
+          <w:tcPr>
+            <w:tcW w:w="4508" w:type="dxa"/>
+          </w:tcPr>
+          <w:p>
+            <w:pPr>
+              <w:rPr>
+                <w:lang w:val="en-US"/>
+              </w:rPr>
+            </w:pPr>
+            <w:proofErr w:type="spellStart"/>
+            <w:r>
+              <w:rPr>
+                <w:lang w:val="en-US"/>
+              </w:rPr>
+              <w:t>deleteRoleFromUser</w:t>
+            </w:r>
+            <w:proofErr w:type="spellEnd"/>
+          </w:p>
+        </w:tc>
+        <w:tc>
+          <w:tcPr>
+            <w:tcW w:w="4508" w:type="dxa"/>
+          </w:tcPr>
+          <w:p>
+            <w:pPr>
+              <w:rPr>
+                <w:lang w:val="en-US"/>
+              </w:rPr>
+            </w:pPr>
+            <w:r>
+              <w:rPr>
+                <w:lang w:val="en-US"/>
+              </w:rPr>
+              <w:t>ROLE_ADMIN</w:t>
+            </w:r>
+          </w:p>
+        </w:tc>
+      </w:tr>
+      <w:tr>
+        <w:tc>
+          <w:tcPr>
+            <w:tcW w:w="4508" w:type="dxa"/>
+          </w:tcPr>
+          <w:p>
+            <w:pPr>
+              <w:rPr>
+                <w:lang w:val="en-US"/>
+              </w:rPr>
+            </w:pPr>
+            <w:proofErr w:type="spellStart"/>
+            <w:r>
+              <w:rPr>
+                <w:lang w:val="en-US"/>
+              </w:rPr>
+              <w:t>updateUser</w:t>
+            </w:r>
+            <w:proofErr w:type="spellEnd"/>
+          </w:p>
+        </w:tc>
+        <w:tc>
+          <w:tcPr>
+            <w:tcW w:w="4508" w:type="dxa"/>
+          </w:tcPr>
+          <w:p>
+            <w:pPr>
+              <w:rPr>
+                <w:lang w:val="en-US"/>
+              </w:rPr>
+            </w:pPr>
+            <w:r>
+              <w:t>ROLE</w:t>
+            </w:r>
+            <w:r>
+              <w:rPr>
+                <w:lang w:val="ru-RU"/>
+              </w:rPr>
+              <w:t>_</w:t>
+            </w:r>
+            <w:r>
+              <w:t>ADMIN</w:t>
+            </w:r>
+          </w:p>
+        </w:tc>
+      </w:tr>
+      <w:tr>
+        <w:tc>
+          <w:tcPr>
+            <w:tcW w:w="4508" w:type="dxa"/>
+          </w:tcPr>
+          <w:p>
+            <w:pPr>
+              <w:rPr>
+                <w:lang w:val="en-US"/>
+              </w:rPr>
+            </w:pPr>
+            <w:proofErr w:type="spellStart"/>
+            <w:r>
+              <w:rPr>
+                <w:lang w:val="en-US"/>
+              </w:rPr>
+              <w:t>getUserByUuid</w:t>
+            </w:r>
+            <w:proofErr w:type="spellEnd"/>
+          </w:p>
+        </w:tc>
+        <w:tc>
+          <w:tcPr>
+            <w:tcW w:w="4508" w:type="dxa"/>
+          </w:tcPr>
+          <w:p>
+            <w:r>
+              <w:t>ROLE</w:t>
+            </w:r>
+            <w:r>
+              <w:rPr>
+                <w:lang w:val="ru-RU"/>
+              </w:rPr>
+              <w:t>_</w:t>
+            </w:r>
+            <w:r>
+              <w:t>ADMIN</w:t>
+            </w:r>
+          </w:p>
+        </w:tc>
+      </w:tr>
+      <w:tr>
+        <w:tc>
+          <w:tcPr>
+            <w:tcW w:w="4508" w:type="dxa"/>
+          </w:tcPr>
+          <w:p>
+            <w:pPr>
+              <w:rPr>
+                <w:lang w:val="en-US"/>
+              </w:rPr>
+            </w:pPr>
+            <w:proofErr w:type="spellStart"/>
+            <w:r>
+              <w:rPr>
+                <w:lang w:val="en-US"/>
+              </w:rPr>
+              <w:t>getAllUsers</w:t>
+            </w:r>
+            <w:proofErr w:type="spellEnd"/>
+          </w:p>
+        </w:tc>
+        <w:tc>
+          <w:tcPr>
+            <w:tcW w:w="4508" w:type="dxa"/>
+          </w:tcPr>
+          <w:p>
+            <w:r>
+              <w:t>ROLE</w:t>
+            </w:r>
+            <w:r>
+              <w:rPr>
+                <w:lang w:val="ru-RU"/>
+              </w:rPr>
+              <w:t>_</w:t>
+            </w:r>
+            <w:r>
+              <w:t>ADMIN</w:t>
+            </w:r>
+          </w:p>
+        </w:tc>
+      </w:tr>
+    </w:tbl>
+    <w:p>
+      <w:pPr>
+        <w:rPr>
+          <w:lang w:val="ru-RU"/>
+        </w:rPr>
+      </w:pPr>
+    </w:p>
+    <w:p>
+      <w:pPr>
+        <w:rPr>
+          <w:lang w:val="ru-RU"/>
+        </w:rPr>
+      </w:pPr>
+      <w:r>
+        <w:rPr>
+          <w:lang w:val="ru-RU"/>
+        </w:rPr>
+        <w:t xml:space="preserve">На данный момент </w:t>
+      </w:r>
+      <w:proofErr w:type="gramStart"/>
+      <w:r>
+        <w:rPr>
+          <w:lang w:val="ru-RU"/>
+        </w:rPr>
+        <w:t>в  общем</w:t>
+      </w:r>
+      <w:proofErr w:type="gramEnd"/>
+      <w:r>
+        <w:rPr>
+          <w:lang w:val="ru-RU"/>
+        </w:rPr>
+        <w:t xml:space="preserve"> сайте для менеджеров есть методы – </w:t>
+      </w:r>
+    </w:p>
+    <w:tbl>
+      <w:tblPr>
+        <w:tblStyle w:val="a3"/>
+        <w:tblW w:w="0" w:type="auto"/>
+        <w:tblLook w:val="04A0" w:firstRow="1" w:lastRow="0" w:firstColumn="1" w:lastColumn="0" w:noHBand="0" w:noVBand="1"/>
+      </w:tblPr>
+      <w:tblGrid>
+        <w:gridCol w:w="4508"/>
+        <w:gridCol w:w="4508"/>
+      </w:tblGrid>
+      <w:tr>
+        <w:tc>
+          <w:tcPr>
+            <w:tcW w:w="4508" w:type="dxa"/>
+          </w:tcPr>
+          <w:p>
+            <w:pPr>
+              <w:rPr>
+                <w:lang w:val="en-US"/>
+              </w:rPr>
+            </w:pPr>
+            <w:proofErr w:type="spellStart"/>
+            <w:r>
+              <w:rPr>
+                <w:lang w:val="en-US"/>
+              </w:rPr>
+              <w:t>updateUser</w:t>
+            </w:r>
+            <w:proofErr w:type="spellEnd"/>
+          </w:p>
+        </w:tc>
+        <w:tc>
+          <w:tcPr>
+            <w:tcW w:w="4508" w:type="dxa"/>
+          </w:tcPr>
+          <w:p>
+            <w:pPr>
+              <w:rPr>
+                <w:lang w:val="en-US"/>
+              </w:rPr>
+            </w:pPr>
+            <w:r>
+              <w:t>ROLE</w:t>
+            </w:r>
+            <w:r>
+              <w:rPr>
+                <w:lang w:val="ru-RU"/>
+              </w:rPr>
+              <w:t>_</w:t>
+            </w:r>
+            <w:r>
+              <w:rPr>
+                <w:lang w:val="en-US"/>
+              </w:rPr>
+              <w:t>MANAGER</w:t>
+            </w:r>
+          </w:p>
+        </w:tc>
+      </w:tr>
+      <w:tr>
+        <w:tc>
+          <w:tcPr>
+            <w:tcW w:w="4508" w:type="dxa"/>
+          </w:tcPr>
+          <w:p>
+            <w:pPr>
+              <w:rPr>
+                <w:lang w:val="en-US"/>
+              </w:rPr>
+            </w:pPr>
+            <w:proofErr w:type="spellStart"/>
+            <w:r>
+              <w:rPr>
+                <w:lang w:val="en-US"/>
+              </w:rPr>
+              <w:t>getUserByUuid</w:t>
+            </w:r>
+            <w:proofErr w:type="spellEnd"/>
+          </w:p>
+        </w:tc>
+        <w:tc>
+          <w:tcPr>
+            <w:tcW w:w="4508" w:type="dxa"/>
+          </w:tcPr>
+          <w:p>
+            <w:pPr>
+              <w:rPr>
+                <w:lang w:val="en-US"/>
+              </w:rPr>
+            </w:pPr>
+            <w:r>
+              <w:t>ROLE</w:t>
+            </w:r>
+            <w:r>
+              <w:rPr>
+                <w:lang w:val="ru-RU"/>
+              </w:rPr>
+              <w:t>_</w:t>
+            </w:r>
+            <w:r>
+              <w:rPr>
+                <w:lang w:val="en-US"/>
+              </w:rPr>
+              <w:t>MANAGER</w:t>
+            </w:r>
+          </w:p>
+        </w:tc>
+      </w:tr>
+      <w:tr>
+        <w:tc>
+          <w:tcPr>
+            <w:tcW w:w="4508" w:type="dxa"/>
+          </w:tcPr>
+          <w:p>
+            <w:pPr>
+              <w:rPr>
+                <w:lang w:val="en-US"/>
+              </w:rPr>
+            </w:pPr>
+            <w:proofErr w:type="spellStart"/>
+            <w:r>
+              <w:rPr>
+                <w:lang w:val="en-US"/>
+              </w:rPr>
+              <w:t>getAllUsers</w:t>
+            </w:r>
+            <w:proofErr w:type="spellEnd"/>
+          </w:p>
+        </w:tc>
+        <w:tc>
+          <w:tcPr>
+            <w:tcW w:w="4508" w:type="dxa"/>
+          </w:tcPr>
+          <w:p>
+            <w:r>
+              <w:t>ROLE</w:t>
+            </w:r>
+            <w:r>
+              <w:rPr>
+                <w:lang w:val="ru-RU"/>
+              </w:rPr>
+              <w:t>_</w:t>
+            </w:r>
+            <w:r>
+              <w:rPr>
+                <w:lang w:val="en-US"/>
+              </w:rPr>
+              <w:t>MANAGER</w:t>
+            </w:r>
+          </w:p>
+        </w:tc>
+      </w:tr>
+    </w:tbl>
+    <w:p>
+      <w:pPr>
+        <w:rPr>
+          <w:lang w:val="ru-RU"/>
+        </w:rPr>
+      </w:pPr>
+    </w:p>
+    <w:p>
+      <w:pPr>
+        <w:rPr>
+          <w:lang w:val="ru-RU"/>
+        </w:rPr>
+      </w:pPr>
+    </w:p>
+    <w:p>
+      <w:pPr>
+        <w:rPr>
+          <w:lang w:val="ru-RU"/>
+        </w:rPr>
+      </w:pPr>
+      <w:r>
+        <w:rPr>
+          <w:lang w:val="ru-RU"/>
+        </w:rPr>
+        <w:t xml:space="preserve">На данный момент </w:t>
+      </w:r>
+      <w:proofErr w:type="gramStart"/>
+      <w:r>
+        <w:rPr>
+          <w:lang w:val="ru-RU"/>
+        </w:rPr>
+        <w:t xml:space="preserve">в  </w:t>
+      </w:r>
+      <w:r>
+        <w:rPr>
+          <w:lang w:val="en-US"/>
+        </w:rPr>
+        <w:t>profile</w:t>
+      </w:r>
+      <w:proofErr w:type="gramEnd"/>
+      <w:r>
+        <w:rPr>
+          <w:lang w:val="ru-RU"/>
+        </w:rPr>
+        <w:t xml:space="preserve"> сайте для </w:t>
+      </w:r>
+      <w:r>
+        <w:rPr>
+          <w:lang w:val="ru-RU"/>
+        </w:rPr>
+        <w:t>работников</w:t>
+      </w:r>
+      <w:r>
+        <w:rPr>
+          <w:lang w:val="ru-RU"/>
+        </w:rPr>
+        <w:t xml:space="preserve"> есть методы – </w:t>
+      </w:r>
+      <w:r>
+        <w:rPr>
+          <w:lang w:val="ru-RU"/>
+        </w:rPr>
+        <w:t>эти методы разрешены пользователю исключительно в отношении себя самого</w:t>
+      </w:r>
+    </w:p>
+    <w:p>
+      <w:pPr>
+        <w:rPr>
+          <w:lang w:val="ru-RU"/>
+        </w:rPr>
+      </w:pPr>
+    </w:p>
+    <w:tbl>
+      <w:tblPr>
+        <w:tblStyle w:val="a3"/>
+        <w:tblW w:w="0" w:type="auto"/>
+        <w:tblLook w:val="04A0" w:firstRow="1" w:lastRow="0" w:firstColumn="1" w:lastColumn="0" w:noHBand="0" w:noVBand="1"/>
+      </w:tblPr>
+      <w:tblGrid>
+        <w:gridCol w:w="4508"/>
+        <w:gridCol w:w="4508"/>
+      </w:tblGrid>
+      <w:tr>
+        <w:tc>
+          <w:tcPr>
+            <w:tcW w:w="4508" w:type="dxa"/>
+          </w:tcPr>
+          <w:p>
+            <w:pPr>
+              <w:rPr>
+                <w:lang w:val="en-US"/>
+              </w:rPr>
+            </w:pPr>
+            <w:proofErr w:type="spellStart"/>
+            <w:r>
+              <w:rPr>
+                <w:lang w:val="en-US"/>
+              </w:rPr>
+              <w:t>updateUser</w:t>
+            </w:r>
+            <w:proofErr w:type="spellEnd"/>
+          </w:p>
+        </w:tc>
+        <w:tc>
+          <w:tcPr>
+            <w:tcW w:w="4508" w:type="dxa"/>
+          </w:tcPr>
+          <w:p>
+            <w:pPr>
+              <w:rPr>
+                <w:lang w:val="en-US"/>
+              </w:rPr>
+            </w:pPr>
+            <w:r>
+              <w:t>ROLE</w:t>
+            </w:r>
+            <w:r>
+              <w:rPr>
+                <w:lang w:val="ru-RU"/>
+              </w:rPr>
+              <w:t>_</w:t>
+            </w:r>
+            <w:r>
+              <w:rPr>
+                <w:lang w:val="en-US"/>
+              </w:rPr>
+              <w:t>MANAGER</w:t>
+            </w:r>
+          </w:p>
+        </w:tc>
+      </w:tr>
+      <w:tr>
+        <w:tc>
+          <w:tcPr>
+            <w:tcW w:w="4508" w:type="dxa"/>
+          </w:tcPr>
+          <w:p>
+            <w:pPr>
+              <w:rPr>
+                <w:lang w:val="en-US"/>
+              </w:rPr>
+            </w:pPr>
+            <w:proofErr w:type="spellStart"/>
+            <w:r>
+              <w:rPr>
+                <w:lang w:val="en-US"/>
+              </w:rPr>
+              <w:t>getUserByUuid</w:t>
+            </w:r>
+            <w:proofErr w:type="spellEnd"/>
+          </w:p>
+        </w:tc>
+        <w:tc>
+          <w:tcPr>
+            <w:tcW w:w="4508" w:type="dxa"/>
+          </w:tcPr>
+          <w:p>
+            <w:pPr>
+              <w:rPr>
+                <w:lang w:val="en-US"/>
+              </w:rPr>
+            </w:pPr>
+            <w:r>
+              <w:t>ROLE</w:t>
+            </w:r>
+            <w:r>
+              <w:rPr>
+                <w:lang w:val="ru-RU"/>
+              </w:rPr>
+              <w:t>_</w:t>
+            </w:r>
+            <w:r>
+              <w:rPr>
+                <w:lang w:val="en-US"/>
+              </w:rPr>
+              <w:t>MANAGER</w:t>
+            </w:r>
+          </w:p>
+        </w:tc>
+      </w:tr>
+    </w:tbl>
+    <w:p>
+      <w:pPr>
+        <w:rPr>
+          <w:lang w:val="ru-RU"/>
+        </w:rPr>
+      </w:pPr>
+    </w:p>
+    <w:p>
+      <w:pPr>
+        <w:rPr>
+          <w:lang w:val="ru-RU"/>
+        </w:rPr>
+      </w:pPr>
+      <w:r>
+        <w:rPr>
+          <w:lang w:val="ru-RU"/>
+        </w:rPr>
+        <w:t xml:space="preserve"> !!! метод «Обновить пользователя» позволяет менять имя, фамилию и электронный адрес пользователя</w:t>
+      </w:r>
     </w:p>
     <w:sectPr>
       <w:pgSz w:w="11906" w:h="16838"/>

</xml_diff>